<commit_message>
PASO 10 modifico archivo en styled
</commit_message>
<xml_diff>
--- a/don-quijote.docx
+++ b/don-quijote.docx
@@ -20,7 +20,7 @@
           <w:sz w:val="21"/>
           <w:szCs w:val="21"/>
         </w:rPr>
-        <w:t>En un lugar de los Repos,</w:t>
+        <w:t>En un lugar de los **Repos**,</w:t>
       </w:r>
     </w:p>
     <w:p>
@@ -41,7 +41,7 @@
           <w:sz w:val="21"/>
           <w:szCs w:val="21"/>
         </w:rPr>
-        <w:t xml:space="preserve">de cuyo </w:t>
+        <w:t>de cuyo **</w:t>
       </w:r>
       <w:proofErr w:type="spellStart"/>
       <w:r>
@@ -61,7 +61,7 @@
           <w:sz w:val="21"/>
           <w:szCs w:val="21"/>
         </w:rPr>
-        <w:t xml:space="preserve"> no quiero acordarme,</w:t>
+        <w:t>** no quiero acordarme,</w:t>
       </w:r>
     </w:p>
     <w:p>
@@ -82,7 +82,7 @@
           <w:sz w:val="21"/>
           <w:szCs w:val="21"/>
         </w:rPr>
-        <w:t>no ha mucho log que vivía</w:t>
+        <w:t>no ha mucho **log** que vivía</w:t>
       </w:r>
     </w:p>
     <w:p>
@@ -103,7 +103,7 @@
           <w:sz w:val="21"/>
           <w:szCs w:val="21"/>
         </w:rPr>
-        <w:t>un hidalgo de los de head en master,</w:t>
+        <w:t>un hidalgo de los de **head** en **master**,</w:t>
       </w:r>
     </w:p>
     <w:p>
@@ -117,6 +117,15 @@
           <w:szCs w:val="21"/>
         </w:rPr>
       </w:pPr>
+      <w:r>
+        <w:rPr>
+          <w:rFonts w:ascii="Arial" w:hAnsi="Arial" w:cs="Arial"/>
+          <w:color w:val="0000FF"/>
+          <w:sz w:val="21"/>
+          <w:szCs w:val="21"/>
+        </w:rPr>
+        <w:t>**</w:t>
+      </w:r>
       <w:proofErr w:type="spellStart"/>
       <w:r>
         <w:rPr>
@@ -135,7 +144,7 @@
           <w:sz w:val="21"/>
           <w:szCs w:val="21"/>
         </w:rPr>
-        <w:t xml:space="preserve"> antiguo,</w:t>
+        <w:t>** antiguo,</w:t>
       </w:r>
     </w:p>
     <w:p>
@@ -149,6 +158,15 @@
           <w:szCs w:val="21"/>
         </w:rPr>
       </w:pPr>
+      <w:r>
+        <w:rPr>
+          <w:rFonts w:ascii="Arial" w:hAnsi="Arial" w:cs="Arial"/>
+          <w:color w:val="0000FF"/>
+          <w:sz w:val="21"/>
+          <w:szCs w:val="21"/>
+        </w:rPr>
+        <w:t>**</w:t>
+      </w:r>
       <w:proofErr w:type="spellStart"/>
       <w:r>
         <w:rPr>
@@ -167,7 +185,7 @@
           <w:sz w:val="21"/>
           <w:szCs w:val="21"/>
         </w:rPr>
-        <w:t xml:space="preserve"> flaco y </w:t>
+        <w:t>** flaco y **</w:t>
       </w:r>
       <w:proofErr w:type="spellStart"/>
       <w:r>
@@ -187,7 +205,7 @@
           <w:sz w:val="21"/>
           <w:szCs w:val="21"/>
         </w:rPr>
-        <w:t xml:space="preserve"> corredor.</w:t>
+        <w:t>** corredor.</w:t>
       </w:r>
     </w:p>
     <w:p>
@@ -201,6 +219,15 @@
           <w:szCs w:val="21"/>
         </w:rPr>
       </w:pPr>
+      <w:r>
+        <w:rPr>
+          <w:rFonts w:ascii="Arial" w:hAnsi="Arial" w:cs="Arial"/>
+          <w:color w:val="0000FF"/>
+          <w:sz w:val="21"/>
+          <w:szCs w:val="21"/>
+        </w:rPr>
+        <w:t>`</w:t>
+      </w:r>
       <w:proofErr w:type="spellStart"/>
       <w:r>
         <w:rPr>
@@ -239,7 +266,7 @@
           <w:sz w:val="21"/>
           <w:szCs w:val="21"/>
         </w:rPr>
-        <w:t xml:space="preserve"> -m “Don Quijote de la Mancha”</w:t>
+        <w:t xml:space="preserve"> -m “Don Quijote de la Mancha”`</w:t>
       </w:r>
     </w:p>
     <w:p>
@@ -252,9 +279,17 @@
       </w:pPr>
     </w:p>
     <w:p>
+      <w:pPr>
+        <w:rPr>
+          <w:rFonts w:ascii="Times" w:eastAsia="Times New Roman" w:hAnsi="Times" w:cs="Times New Roman"/>
+          <w:sz w:val="20"/>
+          <w:szCs w:val="20"/>
+        </w:rPr>
+      </w:pPr>
       <w:bookmarkStart w:id="0" w:name="_GoBack"/>
       <w:bookmarkEnd w:id="0"/>
     </w:p>
+    <w:p/>
     <w:sectPr>
       <w:pgSz w:w="11900" w:h="16840"/>
       <w:pgMar w:top="1440" w:right="1800" w:bottom="1440" w:left="1800" w:header="708" w:footer="708" w:gutter="0"/>

</xml_diff>

<commit_message>
PASO 18 modifico en rama htmlify
</commit_message>
<xml_diff>
--- a/don-quijote.docx
+++ b/don-quijote.docx
@@ -20,7 +20,7 @@
           <w:sz w:val="21"/>
           <w:szCs w:val="21"/>
         </w:rPr>
-        <w:t>En un lugar de los Repos,</w:t>
+        <w:t>&lt;p&gt;En un lugar de los &lt;em&gt;Repos&lt;/em&gt;,&lt;/p&gt;</w:t>
       </w:r>
     </w:p>
     <w:p>
@@ -41,27 +41,7 @@
           <w:sz w:val="21"/>
           <w:szCs w:val="21"/>
         </w:rPr>
-        <w:t xml:space="preserve">de cuyo </w:t>
-      </w:r>
-      <w:proofErr w:type="spellStart"/>
-      <w:r>
-        <w:rPr>
-          <w:rFonts w:ascii="Arial" w:hAnsi="Arial" w:cs="Arial"/>
-          <w:color w:val="0000FF"/>
-          <w:sz w:val="21"/>
-          <w:szCs w:val="21"/>
-        </w:rPr>
-        <w:t>commit</w:t>
-      </w:r>
-      <w:proofErr w:type="spellEnd"/>
-      <w:r>
-        <w:rPr>
-          <w:rFonts w:ascii="Arial" w:hAnsi="Arial" w:cs="Arial"/>
-          <w:color w:val="0000FF"/>
-          <w:sz w:val="21"/>
-          <w:szCs w:val="21"/>
-        </w:rPr>
-        <w:t xml:space="preserve"> no quiero acordarme,</w:t>
+        <w:t>&lt;p&gt;de cuyo &lt;em&gt;commit&lt;/em&gt; no quiero acordarme,&lt;/p&gt;</w:t>
       </w:r>
     </w:p>
     <w:p>
@@ -82,7 +62,7 @@
           <w:sz w:val="21"/>
           <w:szCs w:val="21"/>
         </w:rPr>
-        <w:t>no ha mucho log que vivía</w:t>
+        <w:t>&lt;p&gt;no ha mucho &lt;em&gt;log&lt;/em&gt; que vivía&lt;/p&gt;</w:t>
       </w:r>
     </w:p>
     <w:p>
@@ -103,7 +83,7 @@
           <w:sz w:val="21"/>
           <w:szCs w:val="21"/>
         </w:rPr>
-        <w:t>un hidalgo de los de head en master,</w:t>
+        <w:t>&lt;p&gt;un hidalgo de los de &lt;em&gt;head&lt;/em&gt; en &lt;em&gt;master&lt;/em&gt;,&lt;/p&gt;</w:t>
       </w:r>
     </w:p>
     <w:p>
@@ -117,7 +97,6 @@
           <w:szCs w:val="21"/>
         </w:rPr>
       </w:pPr>
-      <w:proofErr w:type="spellStart"/>
       <w:r>
         <w:rPr>
           <w:rFonts w:ascii="Arial" w:hAnsi="Arial" w:cs="Arial"/>
@@ -125,17 +104,7 @@
           <w:sz w:val="21"/>
           <w:szCs w:val="21"/>
         </w:rPr>
-        <w:t>push</w:t>
-      </w:r>
-      <w:proofErr w:type="spellEnd"/>
-      <w:r>
-        <w:rPr>
-          <w:rFonts w:ascii="Arial" w:hAnsi="Arial" w:cs="Arial"/>
-          <w:color w:val="0000FF"/>
-          <w:sz w:val="21"/>
-          <w:szCs w:val="21"/>
-        </w:rPr>
-        <w:t xml:space="preserve"> antiguo,</w:t>
+        <w:t>&lt;p&gt;&lt;em&gt;push&lt;/em&gt; antiguo,&lt;/p&gt;</w:t>
       </w:r>
     </w:p>
     <w:p>
@@ -149,7 +118,6 @@
           <w:szCs w:val="21"/>
         </w:rPr>
       </w:pPr>
-      <w:proofErr w:type="spellStart"/>
       <w:r>
         <w:rPr>
           <w:rFonts w:ascii="Arial" w:hAnsi="Arial" w:cs="Arial"/>
@@ -157,37 +125,7 @@
           <w:sz w:val="21"/>
           <w:szCs w:val="21"/>
         </w:rPr>
-        <w:t>git</w:t>
-      </w:r>
-      <w:proofErr w:type="spellEnd"/>
-      <w:r>
-        <w:rPr>
-          <w:rFonts w:ascii="Arial" w:hAnsi="Arial" w:cs="Arial"/>
-          <w:color w:val="0000FF"/>
-          <w:sz w:val="21"/>
-          <w:szCs w:val="21"/>
-        </w:rPr>
-        <w:t xml:space="preserve"> flaco y </w:t>
-      </w:r>
-      <w:proofErr w:type="spellStart"/>
-      <w:r>
-        <w:rPr>
-          <w:rFonts w:ascii="Arial" w:hAnsi="Arial" w:cs="Arial"/>
-          <w:color w:val="0000FF"/>
-          <w:sz w:val="21"/>
-          <w:szCs w:val="21"/>
-        </w:rPr>
-        <w:t>remote</w:t>
-      </w:r>
-      <w:proofErr w:type="spellEnd"/>
-      <w:r>
-        <w:rPr>
-          <w:rFonts w:ascii="Arial" w:hAnsi="Arial" w:cs="Arial"/>
-          <w:color w:val="0000FF"/>
-          <w:sz w:val="21"/>
-          <w:szCs w:val="21"/>
-        </w:rPr>
-        <w:t xml:space="preserve"> corredor.</w:t>
+        <w:t>&lt;p&gt;&lt;em&gt;pull&lt;/em&gt; flaco y &lt;em&gt;remote&lt;/em&gt; corredor.&lt;/p&gt;</w:t>
       </w:r>
     </w:p>
     <w:p>
@@ -201,7 +139,6 @@
           <w:szCs w:val="21"/>
         </w:rPr>
       </w:pPr>
-      <w:proofErr w:type="spellStart"/>
       <w:r>
         <w:rPr>
           <w:rFonts w:ascii="Arial" w:hAnsi="Arial" w:cs="Arial"/>
@@ -209,37 +146,7 @@
           <w:sz w:val="21"/>
           <w:szCs w:val="21"/>
         </w:rPr>
-        <w:t>git</w:t>
-      </w:r>
-      <w:proofErr w:type="spellEnd"/>
-      <w:r>
-        <w:rPr>
-          <w:rFonts w:ascii="Arial" w:hAnsi="Arial" w:cs="Arial"/>
-          <w:color w:val="0000FF"/>
-          <w:sz w:val="21"/>
-          <w:szCs w:val="21"/>
-        </w:rPr>
-        <w:t xml:space="preserve"> </w:t>
-      </w:r>
-      <w:proofErr w:type="spellStart"/>
-      <w:r>
-        <w:rPr>
-          <w:rFonts w:ascii="Arial" w:hAnsi="Arial" w:cs="Arial"/>
-          <w:color w:val="0000FF"/>
-          <w:sz w:val="21"/>
-          <w:szCs w:val="21"/>
-        </w:rPr>
-        <w:t>commit</w:t>
-      </w:r>
-      <w:proofErr w:type="spellEnd"/>
-      <w:r>
-        <w:rPr>
-          <w:rFonts w:ascii="Arial" w:hAnsi="Arial" w:cs="Arial"/>
-          <w:color w:val="0000FF"/>
-          <w:sz w:val="21"/>
-          <w:szCs w:val="21"/>
-        </w:rPr>
-        <w:t xml:space="preserve"> -m “Don Quijote de la Mancha”</w:t>
+        <w:t>&lt;p&gt;&lt;code&gt;git commit -m &amp;quot;Don Quijote de la Mancha&amp;quot;&lt;/code&gt; &lt;/p&gt;</w:t>
       </w:r>
     </w:p>
     <w:p>
@@ -252,9 +159,17 @@
       </w:pPr>
     </w:p>
     <w:p>
+      <w:pPr>
+        <w:rPr>
+          <w:rFonts w:ascii="Times" w:eastAsia="Times New Roman" w:hAnsi="Times" w:cs="Times New Roman"/>
+          <w:sz w:val="20"/>
+          <w:szCs w:val="20"/>
+        </w:rPr>
+      </w:pPr>
       <w:bookmarkStart w:id="0" w:name="_GoBack"/>
       <w:bookmarkEnd w:id="0"/>
     </w:p>
+    <w:p/>
     <w:sectPr>
       <w:pgSz w:w="11900" w:h="16840"/>
       <w:pgMar w:top="1440" w:right="1800" w:bottom="1440" w:left="1800" w:header="708" w:footer="708" w:gutter="0"/>

</xml_diff>

<commit_message>
PASO22 pongo el titulo en la rama title
</commit_message>
<xml_diff>
--- a/don-quijote.docx
+++ b/don-quijote.docx
@@ -8,6 +8,41 @@
         <w:spacing w:after="150"/>
         <w:rPr>
           <w:rFonts w:ascii="Arial" w:hAnsi="Arial" w:cs="Arial"/>
+          <w:color w:val="0000FF"/>
+          <w:sz w:val="21"/>
+          <w:szCs w:val="21"/>
+        </w:rPr>
+      </w:pPr>
+      <w:r>
+        <w:rPr>
+          <w:rFonts w:ascii="Arial" w:hAnsi="Arial" w:cs="Arial"/>
+          <w:color w:val="0000FF"/>
+          <w:sz w:val="21"/>
+          <w:szCs w:val="21"/>
+        </w:rPr>
+        <w:t>DON QUIJOTE</w:t>
+      </w:r>
+      <w:bookmarkStart w:id="0" w:name="_GoBack"/>
+      <w:bookmarkEnd w:id="0"/>
+    </w:p>
+    <w:p>
+      <w:pPr>
+        <w:shd w:val="clear" w:color="auto" w:fill="FFFFFF"/>
+        <w:spacing w:after="150"/>
+        <w:rPr>
+          <w:rFonts w:ascii="Arial" w:hAnsi="Arial" w:cs="Arial"/>
+          <w:color w:val="0000FF"/>
+          <w:sz w:val="21"/>
+          <w:szCs w:val="21"/>
+        </w:rPr>
+      </w:pPr>
+    </w:p>
+    <w:p>
+      <w:pPr>
+        <w:shd w:val="clear" w:color="auto" w:fill="FFFFFF"/>
+        <w:spacing w:after="150"/>
+        <w:rPr>
+          <w:rFonts w:ascii="Arial" w:hAnsi="Arial" w:cs="Arial"/>
           <w:color w:val="231F20"/>
           <w:sz w:val="21"/>
           <w:szCs w:val="21"/>
@@ -41,27 +76,7 @@
           <w:sz w:val="21"/>
           <w:szCs w:val="21"/>
         </w:rPr>
-        <w:t>de cuyo **</w:t>
-      </w:r>
-      <w:proofErr w:type="spellStart"/>
-      <w:r>
-        <w:rPr>
-          <w:rFonts w:ascii="Arial" w:hAnsi="Arial" w:cs="Arial"/>
-          <w:color w:val="0000FF"/>
-          <w:sz w:val="21"/>
-          <w:szCs w:val="21"/>
-        </w:rPr>
-        <w:t>commit</w:t>
-      </w:r>
-      <w:proofErr w:type="spellEnd"/>
-      <w:r>
-        <w:rPr>
-          <w:rFonts w:ascii="Arial" w:hAnsi="Arial" w:cs="Arial"/>
-          <w:color w:val="0000FF"/>
-          <w:sz w:val="21"/>
-          <w:szCs w:val="21"/>
-        </w:rPr>
-        <w:t>** no quiero acordarme,</w:t>
+        <w:t>de cuyo **commit** no quiero acordarme,</w:t>
       </w:r>
     </w:p>
     <w:p>
@@ -124,27 +139,7 @@
           <w:sz w:val="21"/>
           <w:szCs w:val="21"/>
         </w:rPr>
-        <w:t>**</w:t>
-      </w:r>
-      <w:proofErr w:type="spellStart"/>
-      <w:r>
-        <w:rPr>
-          <w:rFonts w:ascii="Arial" w:hAnsi="Arial" w:cs="Arial"/>
-          <w:color w:val="0000FF"/>
-          <w:sz w:val="21"/>
-          <w:szCs w:val="21"/>
-        </w:rPr>
-        <w:t>push</w:t>
-      </w:r>
-      <w:proofErr w:type="spellEnd"/>
-      <w:r>
-        <w:rPr>
-          <w:rFonts w:ascii="Arial" w:hAnsi="Arial" w:cs="Arial"/>
-          <w:color w:val="0000FF"/>
-          <w:sz w:val="21"/>
-          <w:szCs w:val="21"/>
-        </w:rPr>
-        <w:t>** antiguo,</w:t>
+        <w:t>**push** antiguo,</w:t>
       </w:r>
     </w:p>
     <w:p>
@@ -165,47 +160,7 @@
           <w:sz w:val="21"/>
           <w:szCs w:val="21"/>
         </w:rPr>
-        <w:t>**</w:t>
-      </w:r>
-      <w:proofErr w:type="spellStart"/>
-      <w:r>
-        <w:rPr>
-          <w:rFonts w:ascii="Arial" w:hAnsi="Arial" w:cs="Arial"/>
-          <w:color w:val="0000FF"/>
-          <w:sz w:val="21"/>
-          <w:szCs w:val="21"/>
-        </w:rPr>
-        <w:t>git</w:t>
-      </w:r>
-      <w:proofErr w:type="spellEnd"/>
-      <w:r>
-        <w:rPr>
-          <w:rFonts w:ascii="Arial" w:hAnsi="Arial" w:cs="Arial"/>
-          <w:color w:val="0000FF"/>
-          <w:sz w:val="21"/>
-          <w:szCs w:val="21"/>
-        </w:rPr>
-        <w:t>** flaco y **</w:t>
-      </w:r>
-      <w:proofErr w:type="spellStart"/>
-      <w:r>
-        <w:rPr>
-          <w:rFonts w:ascii="Arial" w:hAnsi="Arial" w:cs="Arial"/>
-          <w:color w:val="0000FF"/>
-          <w:sz w:val="21"/>
-          <w:szCs w:val="21"/>
-        </w:rPr>
-        <w:t>remote</w:t>
-      </w:r>
-      <w:proofErr w:type="spellEnd"/>
-      <w:r>
-        <w:rPr>
-          <w:rFonts w:ascii="Arial" w:hAnsi="Arial" w:cs="Arial"/>
-          <w:color w:val="0000FF"/>
-          <w:sz w:val="21"/>
-          <w:szCs w:val="21"/>
-        </w:rPr>
-        <w:t>** corredor.</w:t>
+        <w:t>**git** flaco y **remote** corredor.</w:t>
       </w:r>
     </w:p>
     <w:p>
@@ -226,47 +181,7 @@
           <w:sz w:val="21"/>
           <w:szCs w:val="21"/>
         </w:rPr>
-        <w:t>`</w:t>
-      </w:r>
-      <w:proofErr w:type="spellStart"/>
-      <w:r>
-        <w:rPr>
-          <w:rFonts w:ascii="Arial" w:hAnsi="Arial" w:cs="Arial"/>
-          <w:color w:val="0000FF"/>
-          <w:sz w:val="21"/>
-          <w:szCs w:val="21"/>
-        </w:rPr>
-        <w:t>git</w:t>
-      </w:r>
-      <w:proofErr w:type="spellEnd"/>
-      <w:r>
-        <w:rPr>
-          <w:rFonts w:ascii="Arial" w:hAnsi="Arial" w:cs="Arial"/>
-          <w:color w:val="0000FF"/>
-          <w:sz w:val="21"/>
-          <w:szCs w:val="21"/>
-        </w:rPr>
-        <w:t xml:space="preserve"> </w:t>
-      </w:r>
-      <w:proofErr w:type="spellStart"/>
-      <w:r>
-        <w:rPr>
-          <w:rFonts w:ascii="Arial" w:hAnsi="Arial" w:cs="Arial"/>
-          <w:color w:val="0000FF"/>
-          <w:sz w:val="21"/>
-          <w:szCs w:val="21"/>
-        </w:rPr>
-        <w:t>commit</w:t>
-      </w:r>
-      <w:proofErr w:type="spellEnd"/>
-      <w:r>
-        <w:rPr>
-          <w:rFonts w:ascii="Arial" w:hAnsi="Arial" w:cs="Arial"/>
-          <w:color w:val="0000FF"/>
-          <w:sz w:val="21"/>
-          <w:szCs w:val="21"/>
-        </w:rPr>
-        <w:t xml:space="preserve"> -m “Don Quijote de la Mancha”`</w:t>
+        <w:t>`git commit -m “Don Quijote de la Mancha”`</w:t>
       </w:r>
     </w:p>
     <w:p>
@@ -278,10 +193,7 @@
         </w:rPr>
       </w:pPr>
     </w:p>
-    <w:p>
-      <w:bookmarkStart w:id="0" w:name="_GoBack"/>
-      <w:bookmarkEnd w:id="0"/>
-    </w:p>
+    <w:p/>
     <w:sectPr>
       <w:pgSz w:w="11900" w:h="16840"/>
       <w:pgMar w:top="1440" w:right="1800" w:bottom="1440" w:left="1800" w:header="708" w:footer="708" w:gutter="0"/>

</xml_diff>